<commit_message>
fix PortfolioSection: correct property name from 'dec' to 'desc' in project data and update related references
</commit_message>
<xml_diff>
--- a/public/resume/Nikolas Iliopoulos.docx
+++ b/public/resume/Nikolas Iliopoulos.docx
@@ -2088,8 +2088,6 @@
         </w:rPr>
         <w:t xml:space="preserve"> </w:t>
       </w:r>
-      <w:bookmarkStart w:id="0" w:name="_GoBack"/>
-      <w:bookmarkEnd w:id="0"/>
       <w:r>
         <w:rPr>
           <w:rFonts w:ascii="Candara" w:hAnsi="Candara"/>
@@ -3380,7 +3378,18 @@
           <w:szCs w:val="20"/>
           <w:lang w:val="en-US"/>
         </w:rPr>
-        <w:t>synchronized bids, Recommendation algorithm</w:t>
+        <w:t>synchronized bids, R</w:t>
+      </w:r>
+      <w:bookmarkStart w:id="0" w:name="_GoBack"/>
+      <w:bookmarkEnd w:id="0"/>
+      <w:r>
+        <w:rPr>
+          <w:rFonts w:ascii="Candara" w:hAnsi="Candara"/>
+          <w:sz w:val="20"/>
+          <w:szCs w:val="20"/>
+          <w:lang w:val="en-US"/>
+        </w:rPr>
+        <w:t>ecommendation algorithm</w:t>
       </w:r>
     </w:p>
     <w:p>
@@ -3837,7 +3846,7 @@
         <v:path o:extrusionok="f" gradientshapeok="t" o:connecttype="rect"/>
         <o:lock v:ext="edit" aspectratio="t"/>
       </v:shapetype>
-      <v:shape id="_x0000_i1027" type="#_x0000_t75" style="width:303.95pt;height:303.95pt;visibility:visible;mso-wrap-style:square" o:bullet="t">
+      <v:shape id="_x0000_i1028" type="#_x0000_t75" style="width:303.95pt;height:303.95pt;visibility:visible;mso-wrap-style:square" o:bullet="t">
         <v:imagedata r:id="rId1" o:title="174857"/>
       </v:shape>
     </w:pict>
@@ -8478,7 +8487,7 @@
 </file>
 
 <file path=customXml/itemProps1.xml><?xml version="1.0" encoding="utf-8"?>
-<ds:datastoreItem xmlns:ds="http://schemas.openxmlformats.org/officeDocument/2006/customXml" ds:itemID="{2F25FEF3-380E-4671-A0DF-50705091F4BF}">
+<ds:datastoreItem xmlns:ds="http://schemas.openxmlformats.org/officeDocument/2006/customXml" ds:itemID="{E41B5E09-78AF-4565-A654-6165F1F36740}">
   <ds:schemaRefs>
     <ds:schemaRef ds:uri="http://schemas.openxmlformats.org/officeDocument/2006/bibliography"/>
   </ds:schemaRefs>

</xml_diff>